<commit_message>
Update A. Synopsis format PhD.docx
</commit_message>
<xml_diff>
--- a/A. Synopsis format PhD.docx
+++ b/A. Synopsis format PhD.docx
@@ -82,25 +82,7 @@
           <w:sz w:val="24"/>
           <w:szCs w:val="24"/>
         </w:rPr>
-        <w:t xml:space="preserve">Synopsis for </w:t>
-      </w:r>
-      <w:proofErr w:type="spellStart"/>
-      <w:r>
-        <w:rPr>
-          <w:rFonts w:ascii="Times New Roman" w:hAnsi="Times New Roman" w:cs="Times New Roman"/>
-          <w:sz w:val="24"/>
-          <w:szCs w:val="24"/>
-        </w:rPr>
-        <w:t>Ph.D</w:t>
-      </w:r>
-      <w:proofErr w:type="spellEnd"/>
-      <w:r>
-        <w:rPr>
-          <w:rFonts w:ascii="Times New Roman" w:hAnsi="Times New Roman" w:cs="Times New Roman"/>
-          <w:sz w:val="24"/>
-          <w:szCs w:val="24"/>
-        </w:rPr>
-        <w:t xml:space="preserve"> Degree</w:t>
+        <w:t>Synopsis for Ph.D Degree</w:t>
       </w:r>
     </w:p>
     <w:p>
@@ -358,25 +340,7 @@
           <w:sz w:val="24"/>
           <w:szCs w:val="24"/>
         </w:rPr>
-        <w:t xml:space="preserve">Synopsis for </w:t>
-      </w:r>
-      <w:proofErr w:type="spellStart"/>
-      <w:r>
-        <w:rPr>
-          <w:rFonts w:ascii="Times New Roman" w:hAnsi="Times New Roman" w:cs="Times New Roman"/>
-          <w:sz w:val="24"/>
-          <w:szCs w:val="24"/>
-        </w:rPr>
-        <w:t>Ph.D</w:t>
-      </w:r>
-      <w:proofErr w:type="spellEnd"/>
-      <w:r>
-        <w:rPr>
-          <w:rFonts w:ascii="Times New Roman" w:hAnsi="Times New Roman" w:cs="Times New Roman"/>
-          <w:sz w:val="24"/>
-          <w:szCs w:val="24"/>
-        </w:rPr>
-        <w:t xml:space="preserve"> Degree </w:t>
+        <w:t xml:space="preserve">Synopsis for Ph.D Degree </w:t>
       </w:r>
     </w:p>
     <w:p>
@@ -626,7 +590,22 @@
           <w:szCs w:val="24"/>
         </w:rPr>
         <w:tab/>
-        <w:t xml:space="preserve">Chairman </w:t>
+      </w:r>
+      <w:r>
+        <w:rPr>
+          <w:rFonts w:ascii="Times New Roman" w:hAnsi="Times New Roman" w:cs="Times New Roman"/>
+          <w:sz w:val="24"/>
+          <w:szCs w:val="24"/>
+        </w:rPr>
+        <w:t>Supervisor</w:t>
+      </w:r>
+      <w:r>
+        <w:rPr>
+          <w:rFonts w:ascii="Times New Roman" w:hAnsi="Times New Roman" w:cs="Times New Roman"/>
+          <w:sz w:val="24"/>
+          <w:szCs w:val="24"/>
+        </w:rPr>
+        <w:t xml:space="preserve"> </w:t>
       </w:r>
     </w:p>
     <w:p>

</xml_diff>